<commit_message>
inserted videos and rqt graph in README
</commit_message>
<xml_diff>
--- a/docs/Report_MiRo-12a.docx
+++ b/docs/Report_MiRo-12a.docx
@@ -595,9 +595,9 @@
           <w:szCs w:val="24"/>
         </w:rPr>
         <w:drawing>
-          <wp:inline distT="0" distB="0" distL="0" distR="0" wp14:anchorId="1EB6E1F0" wp14:editId="69C19397">
-            <wp:extent cx="6595380" cy="5772150"/>
-            <wp:effectExtent l="0" t="0" r="0" b="0"/>
+          <wp:inline distT="0" distB="0" distL="0" distR="0" wp14:anchorId="1EB6E1F0" wp14:editId="1ADB9772">
+            <wp:extent cx="6702686" cy="5866062"/>
+            <wp:effectExtent l="0" t="0" r="3175" b="1905"/>
             <wp:docPr id="1" name="Immagine 1"/>
             <wp:cNvGraphicFramePr>
               <a:graphicFrameLocks xmlns:a="http://schemas.openxmlformats.org/drawingml/2006/main" noChangeAspect="1"/>
@@ -624,7 +624,7 @@
                   <pic:spPr>
                     <a:xfrm>
                       <a:off x="0" y="0"/>
-                      <a:ext cx="6613351" cy="5787878"/>
+                      <a:ext cx="6732688" cy="5892320"/>
                     </a:xfrm>
                     <a:prstGeom prst="rect">
                       <a:avLst/>
@@ -645,27 +645,14 @@
       <w:r>
         <w:t xml:space="preserve">Figure </w:t>
       </w:r>
-      <w:r>
-        <w:fldChar w:fldCharType="begin"/>
-      </w:r>
-      <w:r>
-        <w:instrText xml:space="preserve"> SEQ Figure \* ARABIC </w:instrText>
-      </w:r>
-      <w:r>
-        <w:fldChar w:fldCharType="separate"/>
-      </w:r>
-      <w:r>
-        <w:rPr>
-          <w:noProof/>
-        </w:rPr>
-        <w:t>1</w:t>
-      </w:r>
-      <w:r>
-        <w:rPr>
-          <w:noProof/>
-        </w:rPr>
-        <w:fldChar w:fldCharType="end"/>
-      </w:r>
+      <w:fldSimple w:instr=" SEQ Figure \* ARABIC ">
+        <w:r>
+          <w:rPr>
+            <w:noProof/>
+          </w:rPr>
+          <w:t>1</w:t>
+        </w:r>
+      </w:fldSimple>
       <w:r>
         <w:t>: Component diagram</w:t>
       </w:r>
@@ -675,7 +662,6 @@
         <w:keepNext/>
         <w:jc w:val="center"/>
       </w:pPr>
-      <w:bookmarkStart w:id="5" w:name="_GoBack"/>
       <w:r>
         <w:rPr>
           <w:rFonts w:ascii="Times New Roman" w:eastAsia="Times New Roman" w:hAnsi="Times New Roman" w:cs="Times New Roman"/>
@@ -685,9 +671,9 @@
         </w:rPr>
         <w:lastRenderedPageBreak/>
         <w:drawing>
-          <wp:inline distT="0" distB="0" distL="0" distR="0" wp14:anchorId="72B7721F" wp14:editId="16084959">
-            <wp:extent cx="4948384" cy="6572469"/>
-            <wp:effectExtent l="0" t="0" r="5080" b="0"/>
+          <wp:inline distT="0" distB="0" distL="0" distR="0" wp14:anchorId="72B7721F" wp14:editId="68E9EEBE">
+            <wp:extent cx="5970494" cy="7930042"/>
+            <wp:effectExtent l="0" t="0" r="0" b="0"/>
             <wp:docPr id="2" name="Immagine 2"/>
             <wp:cNvGraphicFramePr>
               <a:graphicFrameLocks xmlns:a="http://schemas.openxmlformats.org/drawingml/2006/main" noChangeAspect="1"/>
@@ -714,7 +700,7 @@
                   <pic:spPr>
                     <a:xfrm>
                       <a:off x="0" y="0"/>
-                      <a:ext cx="4948384" cy="6572469"/>
+                      <a:ext cx="5990325" cy="7956381"/>
                     </a:xfrm>
                     <a:prstGeom prst="rect">
                       <a:avLst/>
@@ -726,7 +712,6 @@
           </wp:inline>
         </w:drawing>
       </w:r>
-      <w:bookmarkEnd w:id="5"/>
     </w:p>
     <w:p>
       <w:pPr>
@@ -735,27 +720,14 @@
       <w:r>
         <w:t xml:space="preserve">Figure </w:t>
       </w:r>
-      <w:r>
-        <w:fldChar w:fldCharType="begin"/>
-      </w:r>
-      <w:r>
-        <w:instrText xml:space="preserve"> SEQ Figure \* ARABIC </w:instrText>
-      </w:r>
-      <w:r>
-        <w:fldChar w:fldCharType="separate"/>
-      </w:r>
-      <w:r>
-        <w:rPr>
-          <w:noProof/>
-        </w:rPr>
-        <w:t>2</w:t>
-      </w:r>
-      <w:r>
-        <w:rPr>
-          <w:noProof/>
-        </w:rPr>
-        <w:fldChar w:fldCharType="end"/>
-      </w:r>
+      <w:fldSimple w:instr=" SEQ Figure \* ARABIC ">
+        <w:r>
+          <w:rPr>
+            <w:noProof/>
+          </w:rPr>
+          <w:t>2</w:t>
+        </w:r>
+      </w:fldSimple>
       <w:r>
         <w:t>: State Machine</w:t>
       </w:r>
@@ -774,9 +746,9 @@
         </w:rPr>
         <w:lastRenderedPageBreak/>
         <w:drawing>
-          <wp:inline distT="0" distB="0" distL="0" distR="0" wp14:anchorId="5770B8F7" wp14:editId="1D5D8151">
-            <wp:extent cx="6062059" cy="3543300"/>
-            <wp:effectExtent l="0" t="0" r="0" b="0"/>
+          <wp:inline distT="0" distB="0" distL="0" distR="0" wp14:anchorId="5770B8F7" wp14:editId="164540EE">
+            <wp:extent cx="6802083" cy="3975847"/>
+            <wp:effectExtent l="0" t="0" r="0" b="5715"/>
             <wp:docPr id="3" name="Immagine 3"/>
             <wp:cNvGraphicFramePr>
               <a:graphicFrameLocks xmlns:a="http://schemas.openxmlformats.org/drawingml/2006/main" noChangeAspect="1"/>
@@ -803,7 +775,7 @@
                   <pic:spPr>
                     <a:xfrm>
                       <a:off x="0" y="0"/>
-                      <a:ext cx="6067050" cy="3546217"/>
+                      <a:ext cx="6809084" cy="3979939"/>
                     </a:xfrm>
                     <a:prstGeom prst="rect">
                       <a:avLst/>
@@ -829,27 +801,14 @@
       <w:r>
         <w:t xml:space="preserve">Figure </w:t>
       </w:r>
-      <w:r>
-        <w:fldChar w:fldCharType="begin"/>
-      </w:r>
-      <w:r>
-        <w:instrText xml:space="preserve"> SEQ Figure \* ARABIC </w:instrText>
-      </w:r>
-      <w:r>
-        <w:fldChar w:fldCharType="separate"/>
-      </w:r>
-      <w:r>
-        <w:rPr>
-          <w:noProof/>
-        </w:rPr>
-        <w:t>3</w:t>
-      </w:r>
-      <w:r>
-        <w:rPr>
-          <w:noProof/>
-        </w:rPr>
-        <w:fldChar w:fldCharType="end"/>
-      </w:r>
+      <w:fldSimple w:instr=" SEQ Figure \* ARABIC ">
+        <w:r>
+          <w:rPr>
+            <w:noProof/>
+          </w:rPr>
+          <w:t>3</w:t>
+        </w:r>
+      </w:fldSimple>
       <w:r>
         <w:t>: Workplan</w:t>
       </w:r>
@@ -863,8 +822,8 @@
         </w:numPr>
         <w:spacing w:after="0"/>
       </w:pPr>
-      <w:bookmarkStart w:id="6" w:name="_heading=h.2et92p0" w:colFirst="0" w:colLast="0"/>
-      <w:bookmarkEnd w:id="6"/>
+      <w:bookmarkStart w:id="5" w:name="_heading=h.2et92p0" w:colFirst="0" w:colLast="0"/>
+      <w:bookmarkEnd w:id="5"/>
       <w:r>
         <w:t>Description of the System’s Architecture</w:t>
       </w:r>
@@ -897,33 +856,15 @@
           <w:sz w:val="24"/>
           <w:szCs w:val="24"/>
         </w:rPr>
-        <w:t xml:space="preserve"> </w:t>
-      </w:r>
-      <w:proofErr w:type="gramStart"/>
-      <w:r>
-        <w:rPr>
-          <w:rFonts w:ascii="Times New Roman" w:eastAsia="Times New Roman" w:hAnsi="Times New Roman" w:cs="Times New Roman"/>
-          <w:sz w:val="24"/>
-          <w:szCs w:val="24"/>
-        </w:rPr>
-        <w:t xml:space="preserve">and </w:t>
-      </w:r>
-      <w:r>
-        <w:rPr>
-          <w:rFonts w:ascii="Times New Roman" w:eastAsia="Times New Roman" w:hAnsi="Times New Roman" w:cs="Times New Roman"/>
-          <w:sz w:val="24"/>
-          <w:szCs w:val="24"/>
-        </w:rPr>
-        <w:t>also</w:t>
-      </w:r>
-      <w:proofErr w:type="gramEnd"/>
-      <w:r>
-        <w:rPr>
-          <w:rFonts w:ascii="Times New Roman" w:eastAsia="Times New Roman" w:hAnsi="Times New Roman" w:cs="Times New Roman"/>
-          <w:sz w:val="24"/>
-          <w:szCs w:val="24"/>
-        </w:rPr>
-        <w:t xml:space="preserve"> strongly depend</w:t>
+        <w:t xml:space="preserve"> and </w:t>
+      </w:r>
+      <w:r>
+        <w:rPr>
+          <w:rFonts w:ascii="Times New Roman" w:eastAsia="Times New Roman" w:hAnsi="Times New Roman" w:cs="Times New Roman"/>
+          <w:sz w:val="24"/>
+          <w:szCs w:val="24"/>
+        </w:rPr>
+        <w:t>also strongly depend</w:t>
       </w:r>
       <w:r>
         <w:rPr>
@@ -1084,8 +1025,8 @@
           <w:numId w:val="1"/>
         </w:numPr>
       </w:pPr>
-      <w:bookmarkStart w:id="7" w:name="_heading=h.3dy6vkm" w:colFirst="0" w:colLast="0"/>
-      <w:bookmarkEnd w:id="7"/>
+      <w:bookmarkStart w:id="6" w:name="_heading=h.3dy6vkm" w:colFirst="0" w:colLast="0"/>
+      <w:bookmarkEnd w:id="6"/>
       <w:r>
         <w:t>Module &lt;</w:t>
       </w:r>
@@ -1368,23 +1309,13 @@
         </w:rPr>
         <w:t xml:space="preserve"> and provides it with the desired command derived from vocal input to MIRO. </w:t>
       </w:r>
-      <w:proofErr w:type="gramStart"/>
-      <w:r>
-        <w:rPr>
-          <w:rFonts w:ascii="Times New Roman" w:eastAsia="Times New Roman" w:hAnsi="Times New Roman" w:cs="Times New Roman"/>
-          <w:sz w:val="24"/>
-          <w:szCs w:val="24"/>
-        </w:rPr>
-        <w:t>The majority of</w:t>
-      </w:r>
-      <w:proofErr w:type="gramEnd"/>
-      <w:r>
-        <w:rPr>
-          <w:rFonts w:ascii="Times New Roman" w:eastAsia="Times New Roman" w:hAnsi="Times New Roman" w:cs="Times New Roman"/>
-          <w:sz w:val="24"/>
-          <w:szCs w:val="24"/>
-        </w:rPr>
-        <w:t xml:space="preserve"> the states are in fact subscribed to the </w:t>
+      <w:r>
+        <w:rPr>
+          <w:rFonts w:ascii="Times New Roman" w:eastAsia="Times New Roman" w:hAnsi="Times New Roman" w:cs="Times New Roman"/>
+          <w:sz w:val="24"/>
+          <w:szCs w:val="24"/>
+        </w:rPr>
+        <w:t xml:space="preserve">The majority of the states are in fact subscribed to the </w:t>
       </w:r>
       <w:r>
         <w:rPr>
@@ -1774,25 +1705,73 @@
           <w:sz w:val="24"/>
           <w:szCs w:val="24"/>
         </w:rPr>
-        <w:t xml:space="preserve">. The only remaining state is the “happy” state in </w:t>
-      </w:r>
-      <w:proofErr w:type="spellStart"/>
-      <w:r>
-        <w:rPr>
-          <w:rFonts w:ascii="Times New Roman" w:eastAsia="Times New Roman" w:hAnsi="Times New Roman" w:cs="Times New Roman"/>
-          <w:sz w:val="24"/>
-          <w:szCs w:val="24"/>
-        </w:rPr>
-        <w:t>wich</w:t>
-      </w:r>
-      <w:proofErr w:type="spellEnd"/>
-      <w:r>
-        <w:rPr>
-          <w:rFonts w:ascii="Times New Roman" w:eastAsia="Times New Roman" w:hAnsi="Times New Roman" w:cs="Times New Roman"/>
-          <w:sz w:val="24"/>
-          <w:szCs w:val="24"/>
-        </w:rPr>
-        <w:t xml:space="preserve"> MIRO, reached is goal shows its happiness to the user that can also interact with it for a limited amount of time.</w:t>
+        <w:t>. The only remaining state is the “happy” state in w</w:t>
+      </w:r>
+      <w:r>
+        <w:rPr>
+          <w:rFonts w:ascii="Times New Roman" w:eastAsia="Times New Roman" w:hAnsi="Times New Roman" w:cs="Times New Roman"/>
+          <w:sz w:val="24"/>
+          <w:szCs w:val="24"/>
+        </w:rPr>
+        <w:t>h</w:t>
+      </w:r>
+      <w:r>
+        <w:rPr>
+          <w:rFonts w:ascii="Times New Roman" w:eastAsia="Times New Roman" w:hAnsi="Times New Roman" w:cs="Times New Roman"/>
+          <w:sz w:val="24"/>
+          <w:szCs w:val="24"/>
+        </w:rPr>
+        <w:t xml:space="preserve">ich MIRO, </w:t>
+      </w:r>
+      <w:r>
+        <w:rPr>
+          <w:rFonts w:ascii="Times New Roman" w:eastAsia="Times New Roman" w:hAnsi="Times New Roman" w:cs="Times New Roman"/>
+          <w:sz w:val="24"/>
+          <w:szCs w:val="24"/>
+        </w:rPr>
+        <w:t xml:space="preserve">once </w:t>
+      </w:r>
+      <w:bookmarkStart w:id="7" w:name="_GoBack"/>
+      <w:bookmarkEnd w:id="7"/>
+      <w:r>
+        <w:rPr>
+          <w:rFonts w:ascii="Times New Roman" w:eastAsia="Times New Roman" w:hAnsi="Times New Roman" w:cs="Times New Roman"/>
+          <w:sz w:val="24"/>
+          <w:szCs w:val="24"/>
+        </w:rPr>
+        <w:t>reached i</w:t>
+      </w:r>
+      <w:r>
+        <w:rPr>
+          <w:rFonts w:ascii="Times New Roman" w:eastAsia="Times New Roman" w:hAnsi="Times New Roman" w:cs="Times New Roman"/>
+          <w:sz w:val="24"/>
+          <w:szCs w:val="24"/>
+        </w:rPr>
+        <w:t>t</w:t>
+      </w:r>
+      <w:r>
+        <w:rPr>
+          <w:rFonts w:ascii="Times New Roman" w:eastAsia="Times New Roman" w:hAnsi="Times New Roman" w:cs="Times New Roman"/>
+          <w:sz w:val="24"/>
+          <w:szCs w:val="24"/>
+        </w:rPr>
+        <w:t>s goal</w:t>
+      </w:r>
+      <w:r>
+        <w:rPr>
+          <w:rFonts w:ascii="Times New Roman" w:eastAsia="Times New Roman" w:hAnsi="Times New Roman" w:cs="Times New Roman"/>
+          <w:sz w:val="24"/>
+          <w:szCs w:val="24"/>
+        </w:rPr>
+        <w:t>,</w:t>
+      </w:r>
+      <w:r>
+        <w:rPr>
+          <w:rFonts w:ascii="Times New Roman" w:eastAsia="Times New Roman" w:hAnsi="Times New Roman" w:cs="Times New Roman"/>
+          <w:sz w:val="24"/>
+          <w:szCs w:val="24"/>
+        </w:rPr>
+        <w:t xml:space="preserve"> shows its happiness to the user that can also interact with it for a limited amount of time.</w:t>
       </w:r>
     </w:p>
     <w:p>
@@ -2355,18 +2334,8 @@
           <w:sz w:val="24"/>
           <w:szCs w:val="24"/>
         </w:rPr>
-        <w:t>cd</w:t>
-      </w:r>
-      <w:proofErr w:type="gramStart"/>
-      <w:r>
-        <w:rPr>
-          <w:rFonts w:ascii="Times New Roman" w:eastAsia="Times New Roman" w:hAnsi="Times New Roman" w:cs="Times New Roman"/>
-          <w:sz w:val="24"/>
-          <w:szCs w:val="24"/>
-        </w:rPr>
-        <w:t xml:space="preserve"> ..</w:t>
-      </w:r>
-      <w:proofErr w:type="gramEnd"/>
+        <w:t>cd ..</w:t>
+      </w:r>
     </w:p>
     <w:p>
       <w:pPr>
@@ -2626,18 +2595,8 @@
           <w:sz w:val="24"/>
           <w:szCs w:val="24"/>
         </w:rPr>
-        <w:t>cd</w:t>
-      </w:r>
-      <w:proofErr w:type="gramStart"/>
-      <w:r>
-        <w:rPr>
-          <w:rFonts w:ascii="Times New Roman" w:eastAsia="Times New Roman" w:hAnsi="Times New Roman" w:cs="Times New Roman"/>
-          <w:sz w:val="24"/>
-          <w:szCs w:val="24"/>
-        </w:rPr>
-        <w:t xml:space="preserve"> ..</w:t>
-      </w:r>
-      <w:proofErr w:type="gramEnd"/>
+        <w:t>cd ..</w:t>
+      </w:r>
     </w:p>
     <w:p>
       <w:pPr>
@@ -2725,25 +2684,7 @@
           <w:sz w:val="24"/>
           <w:szCs w:val="24"/>
         </w:rPr>
-        <w:t xml:space="preserve">: if all the modules have successfully completed their work and integrated everything together, then this section can present the overall testing-result of the “whole” </w:t>
-      </w:r>
-      <w:proofErr w:type="gramStart"/>
-      <w:r>
-        <w:rPr>
-          <w:rFonts w:ascii="Times New Roman" w:eastAsia="Times New Roman" w:hAnsi="Times New Roman" w:cs="Times New Roman"/>
-          <w:sz w:val="24"/>
-          <w:szCs w:val="24"/>
-        </w:rPr>
-        <w:t>system,  instead</w:t>
-      </w:r>
-      <w:proofErr w:type="gramEnd"/>
-      <w:r>
-        <w:rPr>
-          <w:rFonts w:ascii="Times New Roman" w:eastAsia="Times New Roman" w:hAnsi="Times New Roman" w:cs="Times New Roman"/>
-          <w:sz w:val="24"/>
-          <w:szCs w:val="24"/>
-        </w:rPr>
-        <w:t xml:space="preserve"> of having a sub-section dedicated to the testing-result of each module.</w:t>
+        <w:t>: if all the modules have successfully completed their work and integrated everything together, then this section can present the overall testing-result of the “whole” system,  instead of having a sub-section dedicated to the testing-result of each module.</w:t>
       </w:r>
     </w:p>
     <w:p>
@@ -3182,19 +3123,9 @@
           <w:sz w:val="24"/>
           <w:szCs w:val="24"/>
         </w:rPr>
-        <w:t>state_</w:t>
-      </w:r>
-      <w:proofErr w:type="gramStart"/>
-      <w:r>
-        <w:rPr>
-          <w:rFonts w:ascii="Times New Roman" w:eastAsia="Times New Roman" w:hAnsi="Times New Roman" w:cs="Times New Roman"/>
-          <w:sz w:val="24"/>
-          <w:szCs w:val="24"/>
-        </w:rPr>
-        <w:t>machine.launch</w:t>
+        <w:t>state_machine.launch</w:t>
       </w:r>
       <w:proofErr w:type="spellEnd"/>
-      <w:proofErr w:type="gramEnd"/>
       <w:r>
         <w:rPr>
           <w:rFonts w:ascii="Times New Roman" w:eastAsia="Times New Roman" w:hAnsi="Times New Roman" w:cs="Times New Roman"/>

</xml_diff>

<commit_message>
final changes to docs and README
</commit_message>
<xml_diff>
--- a/docs/Report_MiRo-12a.docx
+++ b/docs/Report_MiRo-12a.docx
@@ -371,13 +371,41 @@
       <w:pPr>
         <w:jc w:val="both"/>
       </w:pPr>
-      <w:r>
-        <w:rPr>
-          <w:rFonts w:ascii="Times New Roman" w:eastAsia="Times New Roman" w:hAnsi="Times New Roman" w:cs="Times New Roman"/>
-          <w:sz w:val="24"/>
-          <w:szCs w:val="24"/>
-        </w:rPr>
-        <w:t xml:space="preserve">MIRO is a companion robot aimed to foster public engagement with robots. In this project we try to build a system to control MIRO and make it perform simple actions using voice commands. The robot looks for known keywords in the command and tries to interpret them, understanding the action they convey and perform it. The code for this project can be found in </w:t>
+      <w:proofErr w:type="spellStart"/>
+      <w:r>
+        <w:rPr>
+          <w:rFonts w:ascii="Times New Roman" w:eastAsia="Times New Roman" w:hAnsi="Times New Roman" w:cs="Times New Roman"/>
+          <w:sz w:val="24"/>
+          <w:szCs w:val="24"/>
+        </w:rPr>
+        <w:t>MiRo</w:t>
+      </w:r>
+      <w:proofErr w:type="spellEnd"/>
+      <w:r>
+        <w:rPr>
+          <w:rFonts w:ascii="Times New Roman" w:eastAsia="Times New Roman" w:hAnsi="Times New Roman" w:cs="Times New Roman"/>
+          <w:sz w:val="24"/>
+          <w:szCs w:val="24"/>
+        </w:rPr>
+        <w:t xml:space="preserve"> is a companion robot aimed to foster public engagement with robots. In this project we try to build a system to control </w:t>
+      </w:r>
+      <w:proofErr w:type="spellStart"/>
+      <w:r>
+        <w:rPr>
+          <w:rFonts w:ascii="Times New Roman" w:eastAsia="Times New Roman" w:hAnsi="Times New Roman" w:cs="Times New Roman"/>
+          <w:sz w:val="24"/>
+          <w:szCs w:val="24"/>
+        </w:rPr>
+        <w:t>MiRo</w:t>
+      </w:r>
+      <w:proofErr w:type="spellEnd"/>
+      <w:r>
+        <w:rPr>
+          <w:rFonts w:ascii="Times New Roman" w:eastAsia="Times New Roman" w:hAnsi="Times New Roman" w:cs="Times New Roman"/>
+          <w:sz w:val="24"/>
+          <w:szCs w:val="24"/>
+        </w:rPr>
+        <w:t xml:space="preserve"> and make it perform simple actions using voice commands. The robot looks for known keywords in the command and tries to interpret them, understanding the action they convey and perform it. The code for this project can be found in </w:t>
       </w:r>
       <w:hyperlink r:id="rId6" w:history="1">
         <w:r>
@@ -511,7 +539,43 @@
           <w:sz w:val="24"/>
           <w:szCs w:val="24"/>
         </w:rPr>
-        <w:t xml:space="preserve"> and some MIRO topics. It also publishes to MIRO through the /</w:t>
+        <w:t xml:space="preserve"> and some </w:t>
+      </w:r>
+      <w:proofErr w:type="spellStart"/>
+      <w:r>
+        <w:rPr>
+          <w:rFonts w:ascii="Times New Roman" w:eastAsia="Times New Roman" w:hAnsi="Times New Roman" w:cs="Times New Roman"/>
+          <w:sz w:val="24"/>
+          <w:szCs w:val="24"/>
+        </w:rPr>
+        <w:t>MiRo</w:t>
+      </w:r>
+      <w:proofErr w:type="spellEnd"/>
+      <w:r>
+        <w:rPr>
+          <w:rFonts w:ascii="Times New Roman" w:eastAsia="Times New Roman" w:hAnsi="Times New Roman" w:cs="Times New Roman"/>
+          <w:sz w:val="24"/>
+          <w:szCs w:val="24"/>
+        </w:rPr>
+        <w:t xml:space="preserve"> topics. It also publishes to </w:t>
+      </w:r>
+      <w:proofErr w:type="spellStart"/>
+      <w:r>
+        <w:rPr>
+          <w:rFonts w:ascii="Times New Roman" w:eastAsia="Times New Roman" w:hAnsi="Times New Roman" w:cs="Times New Roman"/>
+          <w:sz w:val="24"/>
+          <w:szCs w:val="24"/>
+        </w:rPr>
+        <w:t>MiRo</w:t>
+      </w:r>
+      <w:proofErr w:type="spellEnd"/>
+      <w:r>
+        <w:rPr>
+          <w:rFonts w:ascii="Times New Roman" w:eastAsia="Times New Roman" w:hAnsi="Times New Roman" w:cs="Times New Roman"/>
+          <w:sz w:val="24"/>
+          <w:szCs w:val="24"/>
+        </w:rPr>
+        <w:t xml:space="preserve"> through the /</w:t>
       </w:r>
       <w:proofErr w:type="spellStart"/>
       <w:r>
@@ -662,6 +726,7 @@
         <w:keepNext/>
         <w:jc w:val="center"/>
       </w:pPr>
+      <w:bookmarkStart w:id="5" w:name="_GoBack"/>
       <w:r>
         <w:rPr>
           <w:rFonts w:ascii="Times New Roman" w:eastAsia="Times New Roman" w:hAnsi="Times New Roman" w:cs="Times New Roman"/>
@@ -671,9 +736,9 @@
         </w:rPr>
         <w:lastRenderedPageBreak/>
         <w:drawing>
-          <wp:inline distT="0" distB="0" distL="0" distR="0" wp14:anchorId="72B7721F" wp14:editId="68E9EEBE">
-            <wp:extent cx="5970494" cy="7930042"/>
-            <wp:effectExtent l="0" t="0" r="0" b="0"/>
+          <wp:inline distT="0" distB="0" distL="0" distR="0" wp14:anchorId="72B7721F" wp14:editId="752E4FEA">
+            <wp:extent cx="5990325" cy="7956380"/>
+            <wp:effectExtent l="0" t="0" r="0" b="6985"/>
             <wp:docPr id="2" name="Immagine 2"/>
             <wp:cNvGraphicFramePr>
               <a:graphicFrameLocks xmlns:a="http://schemas.openxmlformats.org/drawingml/2006/main" noChangeAspect="1"/>
@@ -700,7 +765,7 @@
                   <pic:spPr>
                     <a:xfrm>
                       <a:off x="0" y="0"/>
-                      <a:ext cx="5990325" cy="7956381"/>
+                      <a:ext cx="5990325" cy="7956380"/>
                     </a:xfrm>
                     <a:prstGeom prst="rect">
                       <a:avLst/>
@@ -712,6 +777,7 @@
           </wp:inline>
         </w:drawing>
       </w:r>
+      <w:bookmarkEnd w:id="5"/>
     </w:p>
     <w:p>
       <w:pPr>
@@ -822,8 +888,8 @@
         </w:numPr>
         <w:spacing w:after="0"/>
       </w:pPr>
-      <w:bookmarkStart w:id="5" w:name="_heading=h.2et92p0" w:colFirst="0" w:colLast="0"/>
-      <w:bookmarkEnd w:id="5"/>
+      <w:bookmarkStart w:id="6" w:name="_heading=h.2et92p0" w:colFirst="0" w:colLast="0"/>
+      <w:bookmarkEnd w:id="6"/>
       <w:r>
         <w:t>Description of the System’s Architecture</w:t>
       </w:r>
@@ -856,15 +922,33 @@
           <w:sz w:val="24"/>
           <w:szCs w:val="24"/>
         </w:rPr>
-        <w:t xml:space="preserve"> and </w:t>
-      </w:r>
-      <w:r>
-        <w:rPr>
-          <w:rFonts w:ascii="Times New Roman" w:eastAsia="Times New Roman" w:hAnsi="Times New Roman" w:cs="Times New Roman"/>
-          <w:sz w:val="24"/>
-          <w:szCs w:val="24"/>
-        </w:rPr>
-        <w:t>also strongly depend</w:t>
+        <w:t xml:space="preserve"> </w:t>
+      </w:r>
+      <w:proofErr w:type="gramStart"/>
+      <w:r>
+        <w:rPr>
+          <w:rFonts w:ascii="Times New Roman" w:eastAsia="Times New Roman" w:hAnsi="Times New Roman" w:cs="Times New Roman"/>
+          <w:sz w:val="24"/>
+          <w:szCs w:val="24"/>
+        </w:rPr>
+        <w:t xml:space="preserve">and </w:t>
+      </w:r>
+      <w:r>
+        <w:rPr>
+          <w:rFonts w:ascii="Times New Roman" w:eastAsia="Times New Roman" w:hAnsi="Times New Roman" w:cs="Times New Roman"/>
+          <w:sz w:val="24"/>
+          <w:szCs w:val="24"/>
+        </w:rPr>
+        <w:t>also</w:t>
+      </w:r>
+      <w:proofErr w:type="gramEnd"/>
+      <w:r>
+        <w:rPr>
+          <w:rFonts w:ascii="Times New Roman" w:eastAsia="Times New Roman" w:hAnsi="Times New Roman" w:cs="Times New Roman"/>
+          <w:sz w:val="24"/>
+          <w:szCs w:val="24"/>
+        </w:rPr>
+        <w:t xml:space="preserve"> strongly depend</w:t>
       </w:r>
       <w:r>
         <w:rPr>
@@ -933,7 +1017,25 @@
           <w:sz w:val="24"/>
           <w:szCs w:val="24"/>
         </w:rPr>
-        <w:t>: Android app needed to connect MIRO to your system.</w:t>
+        <w:t xml:space="preserve">: Android app needed to connect </w:t>
+      </w:r>
+      <w:proofErr w:type="spellStart"/>
+      <w:r>
+        <w:rPr>
+          <w:rFonts w:ascii="Times New Roman" w:eastAsia="Times New Roman" w:hAnsi="Times New Roman" w:cs="Times New Roman"/>
+          <w:sz w:val="24"/>
+          <w:szCs w:val="24"/>
+        </w:rPr>
+        <w:t>MiRo</w:t>
+      </w:r>
+      <w:proofErr w:type="spellEnd"/>
+      <w:r>
+        <w:rPr>
+          <w:rFonts w:ascii="Times New Roman" w:eastAsia="Times New Roman" w:hAnsi="Times New Roman" w:cs="Times New Roman"/>
+          <w:sz w:val="24"/>
+          <w:szCs w:val="24"/>
+        </w:rPr>
+        <w:t xml:space="preserve"> to your system.</w:t>
       </w:r>
     </w:p>
     <w:p>
@@ -994,8 +1096,18 @@
           <w:sz w:val="24"/>
           <w:szCs w:val="24"/>
         </w:rPr>
-        <w:t>eeded to set up your workstation and get ready to work with MIRO</w:t>
-      </w:r>
+        <w:t xml:space="preserve">eeded to set up your workstation and get ready to work with </w:t>
+      </w:r>
+      <w:proofErr w:type="spellStart"/>
+      <w:r>
+        <w:rPr>
+          <w:rFonts w:ascii="Times New Roman" w:eastAsia="Times New Roman" w:hAnsi="Times New Roman" w:cs="Times New Roman"/>
+          <w:sz w:val="24"/>
+          <w:szCs w:val="24"/>
+        </w:rPr>
+        <w:t>MiRo</w:t>
+      </w:r>
+      <w:proofErr w:type="spellEnd"/>
       <w:r>
         <w:rPr>
           <w:rFonts w:ascii="Times New Roman" w:eastAsia="Times New Roman" w:hAnsi="Times New Roman" w:cs="Times New Roman"/>
@@ -1025,8 +1137,8 @@
           <w:numId w:val="1"/>
         </w:numPr>
       </w:pPr>
-      <w:bookmarkStart w:id="6" w:name="_heading=h.3dy6vkm" w:colFirst="0" w:colLast="0"/>
-      <w:bookmarkEnd w:id="6"/>
+      <w:bookmarkStart w:id="7" w:name="_heading=h.3dy6vkm" w:colFirst="0" w:colLast="0"/>
+      <w:bookmarkEnd w:id="7"/>
       <w:r>
         <w:t>Module &lt;</w:t>
       </w:r>
@@ -1307,15 +1419,43 @@
           <w:sz w:val="24"/>
           <w:szCs w:val="24"/>
         </w:rPr>
-        <w:t xml:space="preserve"> and provides it with the desired command derived from vocal input to MIRO. </w:t>
-      </w:r>
-      <w:r>
-        <w:rPr>
-          <w:rFonts w:ascii="Times New Roman" w:eastAsia="Times New Roman" w:hAnsi="Times New Roman" w:cs="Times New Roman"/>
-          <w:sz w:val="24"/>
-          <w:szCs w:val="24"/>
-        </w:rPr>
-        <w:t xml:space="preserve">The majority of the states are in fact subscribed to the </w:t>
+        <w:t xml:space="preserve"> and provides it with the desired command derived from vocal input to </w:t>
+      </w:r>
+      <w:proofErr w:type="spellStart"/>
+      <w:r>
+        <w:rPr>
+          <w:rFonts w:ascii="Times New Roman" w:eastAsia="Times New Roman" w:hAnsi="Times New Roman" w:cs="Times New Roman"/>
+          <w:sz w:val="24"/>
+          <w:szCs w:val="24"/>
+        </w:rPr>
+        <w:t>MiRo</w:t>
+      </w:r>
+      <w:proofErr w:type="spellEnd"/>
+      <w:r>
+        <w:rPr>
+          <w:rFonts w:ascii="Times New Roman" w:eastAsia="Times New Roman" w:hAnsi="Times New Roman" w:cs="Times New Roman"/>
+          <w:sz w:val="24"/>
+          <w:szCs w:val="24"/>
+        </w:rPr>
+        <w:t xml:space="preserve">. </w:t>
+      </w:r>
+      <w:proofErr w:type="gramStart"/>
+      <w:r>
+        <w:rPr>
+          <w:rFonts w:ascii="Times New Roman" w:eastAsia="Times New Roman" w:hAnsi="Times New Roman" w:cs="Times New Roman"/>
+          <w:sz w:val="24"/>
+          <w:szCs w:val="24"/>
+        </w:rPr>
+        <w:t>The majority of</w:t>
+      </w:r>
+      <w:proofErr w:type="gramEnd"/>
+      <w:r>
+        <w:rPr>
+          <w:rFonts w:ascii="Times New Roman" w:eastAsia="Times New Roman" w:hAnsi="Times New Roman" w:cs="Times New Roman"/>
+          <w:sz w:val="24"/>
+          <w:szCs w:val="24"/>
+        </w:rPr>
+        <w:t xml:space="preserve"> the states are in fact subscribed to the </w:t>
       </w:r>
       <w:r>
         <w:rPr>
@@ -1479,7 +1619,25 @@
           <w:sz w:val="24"/>
           <w:szCs w:val="24"/>
         </w:rPr>
-        <w:t xml:space="preserve"> state in which MIRO listens to messages published in </w:t>
+        <w:t xml:space="preserve"> state in which </w:t>
+      </w:r>
+      <w:proofErr w:type="spellStart"/>
+      <w:r>
+        <w:rPr>
+          <w:rFonts w:ascii="Times New Roman" w:eastAsia="Times New Roman" w:hAnsi="Times New Roman" w:cs="Times New Roman"/>
+          <w:sz w:val="24"/>
+          <w:szCs w:val="24"/>
+        </w:rPr>
+        <w:t>MiRo</w:t>
+      </w:r>
+      <w:proofErr w:type="spellEnd"/>
+      <w:r>
+        <w:rPr>
+          <w:rFonts w:ascii="Times New Roman" w:eastAsia="Times New Roman" w:hAnsi="Times New Roman" w:cs="Times New Roman"/>
+          <w:sz w:val="24"/>
+          <w:szCs w:val="24"/>
+        </w:rPr>
+        <w:t xml:space="preserve"> listens to messages published in </w:t>
       </w:r>
       <w:r>
         <w:rPr>
@@ -1617,7 +1775,43 @@
           <w:sz w:val="24"/>
           <w:szCs w:val="24"/>
         </w:rPr>
-        <w:t>. Here a loop between the “look for object” and the “move towards object” states allows MIRO to fulfill its goal. There is the possibility, both in the “active” and in the “look for object” states, that a timeout will lead MIRO to a state called “failure”</w:t>
+        <w:t xml:space="preserve">. Here a loop between the “look for object” and the “move towards object” states allows </w:t>
+      </w:r>
+      <w:proofErr w:type="spellStart"/>
+      <w:r>
+        <w:rPr>
+          <w:rFonts w:ascii="Times New Roman" w:eastAsia="Times New Roman" w:hAnsi="Times New Roman" w:cs="Times New Roman"/>
+          <w:sz w:val="24"/>
+          <w:szCs w:val="24"/>
+        </w:rPr>
+        <w:t>MiRo</w:t>
+      </w:r>
+      <w:proofErr w:type="spellEnd"/>
+      <w:r>
+        <w:rPr>
+          <w:rFonts w:ascii="Times New Roman" w:eastAsia="Times New Roman" w:hAnsi="Times New Roman" w:cs="Times New Roman"/>
+          <w:sz w:val="24"/>
+          <w:szCs w:val="24"/>
+        </w:rPr>
+        <w:t xml:space="preserve"> to fulfill its goal. There is the possibility, both in the “active” and in the “look for object” states, that a timeout will lead </w:t>
+      </w:r>
+      <w:proofErr w:type="spellStart"/>
+      <w:r>
+        <w:rPr>
+          <w:rFonts w:ascii="Times New Roman" w:eastAsia="Times New Roman" w:hAnsi="Times New Roman" w:cs="Times New Roman"/>
+          <w:sz w:val="24"/>
+          <w:szCs w:val="24"/>
+        </w:rPr>
+        <w:t>MiRo</w:t>
+      </w:r>
+      <w:proofErr w:type="spellEnd"/>
+      <w:r>
+        <w:rPr>
+          <w:rFonts w:ascii="Times New Roman" w:eastAsia="Times New Roman" w:hAnsi="Times New Roman" w:cs="Times New Roman"/>
+          <w:sz w:val="24"/>
+          <w:szCs w:val="24"/>
+        </w:rPr>
+        <w:t xml:space="preserve"> to a state called “failure”</w:t>
       </w:r>
       <w:r>
         <w:rPr>
@@ -1721,7 +1915,25 @@
           <w:sz w:val="24"/>
           <w:szCs w:val="24"/>
         </w:rPr>
-        <w:t xml:space="preserve">ich MIRO, </w:t>
+        <w:t xml:space="preserve">ich </w:t>
+      </w:r>
+      <w:proofErr w:type="spellStart"/>
+      <w:r>
+        <w:rPr>
+          <w:rFonts w:ascii="Times New Roman" w:eastAsia="Times New Roman" w:hAnsi="Times New Roman" w:cs="Times New Roman"/>
+          <w:sz w:val="24"/>
+          <w:szCs w:val="24"/>
+        </w:rPr>
+        <w:t>MiRo</w:t>
+      </w:r>
+      <w:proofErr w:type="spellEnd"/>
+      <w:r>
+        <w:rPr>
+          <w:rFonts w:ascii="Times New Roman" w:eastAsia="Times New Roman" w:hAnsi="Times New Roman" w:cs="Times New Roman"/>
+          <w:sz w:val="24"/>
+          <w:szCs w:val="24"/>
+        </w:rPr>
+        <w:t xml:space="preserve">, </w:t>
       </w:r>
       <w:r>
         <w:rPr>
@@ -1731,8 +1943,6 @@
         </w:rPr>
         <w:t xml:space="preserve">once </w:t>
       </w:r>
-      <w:bookmarkStart w:id="7" w:name="_GoBack"/>
-      <w:bookmarkEnd w:id="7"/>
       <w:r>
         <w:rPr>
           <w:rFonts w:ascii="Times New Roman" w:eastAsia="Times New Roman" w:hAnsi="Times New Roman" w:cs="Times New Roman"/>
@@ -1829,7 +2039,25 @@
           <w:sz w:val="24"/>
           <w:szCs w:val="24"/>
         </w:rPr>
-        <w:t xml:space="preserve"> topic messages to get both simple and complex behaviors from MIRO as feedback f</w:t>
+        <w:t xml:space="preserve"> topic messages to get both simple and complex behaviors from </w:t>
+      </w:r>
+      <w:proofErr w:type="spellStart"/>
+      <w:r>
+        <w:rPr>
+          <w:rFonts w:ascii="Times New Roman" w:eastAsia="Times New Roman" w:hAnsi="Times New Roman" w:cs="Times New Roman"/>
+          <w:sz w:val="24"/>
+          <w:szCs w:val="24"/>
+        </w:rPr>
+        <w:t>MiRo</w:t>
+      </w:r>
+      <w:proofErr w:type="spellEnd"/>
+      <w:r>
+        <w:rPr>
+          <w:rFonts w:ascii="Times New Roman" w:eastAsia="Times New Roman" w:hAnsi="Times New Roman" w:cs="Times New Roman"/>
+          <w:sz w:val="24"/>
+          <w:szCs w:val="24"/>
+        </w:rPr>
+        <w:t xml:space="preserve"> as feedback f</w:t>
       </w:r>
       <w:r>
         <w:rPr>
@@ -2141,13 +2369,23 @@
         </w:rPr>
         <w:t xml:space="preserve">Install </w:t>
       </w:r>
-      <w:r>
-        <w:rPr>
-          <w:rFonts w:ascii="Times New Roman" w:eastAsia="Times New Roman" w:hAnsi="Times New Roman" w:cs="Times New Roman"/>
-          <w:sz w:val="24"/>
-          <w:szCs w:val="24"/>
-        </w:rPr>
-        <w:t xml:space="preserve">MIRO </w:t>
+      <w:proofErr w:type="spellStart"/>
+      <w:r>
+        <w:rPr>
+          <w:rFonts w:ascii="Times New Roman" w:eastAsia="Times New Roman" w:hAnsi="Times New Roman" w:cs="Times New Roman"/>
+          <w:sz w:val="24"/>
+          <w:szCs w:val="24"/>
+        </w:rPr>
+        <w:t>MiRo</w:t>
+      </w:r>
+      <w:proofErr w:type="spellEnd"/>
+      <w:r>
+        <w:rPr>
+          <w:rFonts w:ascii="Times New Roman" w:eastAsia="Times New Roman" w:hAnsi="Times New Roman" w:cs="Times New Roman"/>
+          <w:sz w:val="24"/>
+          <w:szCs w:val="24"/>
+        </w:rPr>
+        <w:t xml:space="preserve"> </w:t>
       </w:r>
       <w:r>
         <w:rPr>
@@ -2334,8 +2572,18 @@
           <w:sz w:val="24"/>
           <w:szCs w:val="24"/>
         </w:rPr>
-        <w:t>cd ..</w:t>
-      </w:r>
+        <w:t>cd</w:t>
+      </w:r>
+      <w:proofErr w:type="gramStart"/>
+      <w:r>
+        <w:rPr>
+          <w:rFonts w:ascii="Times New Roman" w:eastAsia="Times New Roman" w:hAnsi="Times New Roman" w:cs="Times New Roman"/>
+          <w:sz w:val="24"/>
+          <w:szCs w:val="24"/>
+        </w:rPr>
+        <w:t xml:space="preserve"> ..</w:t>
+      </w:r>
+      <w:proofErr w:type="gramEnd"/>
     </w:p>
     <w:p>
       <w:pPr>
@@ -2595,8 +2843,18 @@
           <w:sz w:val="24"/>
           <w:szCs w:val="24"/>
         </w:rPr>
-        <w:t>cd ..</w:t>
-      </w:r>
+        <w:t>cd</w:t>
+      </w:r>
+      <w:proofErr w:type="gramStart"/>
+      <w:r>
+        <w:rPr>
+          <w:rFonts w:ascii="Times New Roman" w:eastAsia="Times New Roman" w:hAnsi="Times New Roman" w:cs="Times New Roman"/>
+          <w:sz w:val="24"/>
+          <w:szCs w:val="24"/>
+        </w:rPr>
+        <w:t xml:space="preserve"> ..</w:t>
+      </w:r>
+      <w:proofErr w:type="gramEnd"/>
     </w:p>
     <w:p>
       <w:pPr>
@@ -2684,7 +2942,23 @@
           <w:sz w:val="24"/>
           <w:szCs w:val="24"/>
         </w:rPr>
-        <w:t>: if all the modules have successfully completed their work and integrated everything together, then this section can present the overall testing-result of the “whole” system,  instead of having a sub-section dedicated to the testing-result of each module.</w:t>
+        <w:t xml:space="preserve">: if all the modules have successfully completed their work and integrated everything together, then this section can present the overall testing-result of the “whole” </w:t>
+      </w:r>
+      <w:r>
+        <w:rPr>
+          <w:rFonts w:ascii="Times New Roman" w:eastAsia="Times New Roman" w:hAnsi="Times New Roman" w:cs="Times New Roman"/>
+          <w:sz w:val="24"/>
+          <w:szCs w:val="24"/>
+        </w:rPr>
+        <w:t>system, instead</w:t>
+      </w:r>
+      <w:r>
+        <w:rPr>
+          <w:rFonts w:ascii="Times New Roman" w:eastAsia="Times New Roman" w:hAnsi="Times New Roman" w:cs="Times New Roman"/>
+          <w:sz w:val="24"/>
+          <w:szCs w:val="24"/>
+        </w:rPr>
+        <w:t xml:space="preserve"> of having a sub-section dedicated to the testing-result of each module.</w:t>
       </w:r>
     </w:p>
     <w:p>
@@ -2698,7 +2972,13 @@
       <w:bookmarkStart w:id="11" w:name="_heading=h.mtutfkyuzpd4" w:colFirst="0" w:colLast="0"/>
       <w:bookmarkEnd w:id="11"/>
       <w:r>
-        <w:t xml:space="preserve">Module &lt;name of the module&gt; </w:t>
+        <w:t>Module &lt;</w:t>
+      </w:r>
+      <w:r>
+        <w:t>state machine</w:t>
+      </w:r>
+      <w:r>
+        <w:t xml:space="preserve">&gt; </w:t>
       </w:r>
     </w:p>
     <w:p>
@@ -2716,96 +2996,442 @@
           <w:sz w:val="24"/>
           <w:szCs w:val="24"/>
         </w:rPr>
-        <w:t xml:space="preserve">This subsection presents the testing-result of the module, i.e., </w:t>
-      </w:r>
-      <w:r>
-        <w:rPr>
-          <w:rFonts w:ascii="Times New Roman" w:eastAsia="Times New Roman" w:hAnsi="Times New Roman" w:cs="Times New Roman"/>
-          <w:b/>
-          <w:sz w:val="24"/>
-          <w:szCs w:val="24"/>
-        </w:rPr>
-        <w:t>(</w:t>
-      </w:r>
-      <w:proofErr w:type="spellStart"/>
-      <w:r>
-        <w:rPr>
-          <w:rFonts w:ascii="Times New Roman" w:eastAsia="Times New Roman" w:hAnsi="Times New Roman" w:cs="Times New Roman"/>
-          <w:b/>
-          <w:sz w:val="24"/>
-          <w:szCs w:val="24"/>
-        </w:rPr>
-        <w:t>i</w:t>
-      </w:r>
-      <w:proofErr w:type="spellEnd"/>
-      <w:r>
-        <w:rPr>
-          <w:rFonts w:ascii="Times New Roman" w:eastAsia="Times New Roman" w:hAnsi="Times New Roman" w:cs="Times New Roman"/>
-          <w:b/>
-          <w:sz w:val="24"/>
-          <w:szCs w:val="24"/>
-        </w:rPr>
-        <w:t>)</w:t>
-      </w:r>
-      <w:r>
-        <w:rPr>
-          <w:rFonts w:ascii="Times New Roman" w:eastAsia="Times New Roman" w:hAnsi="Times New Roman" w:cs="Times New Roman"/>
-          <w:sz w:val="24"/>
-          <w:szCs w:val="24"/>
-        </w:rPr>
-        <w:t xml:space="preserve"> the </w:t>
-      </w:r>
-      <w:proofErr w:type="spellStart"/>
-      <w:r>
-        <w:rPr>
-          <w:rFonts w:ascii="Times New Roman" w:eastAsia="Times New Roman" w:hAnsi="Times New Roman" w:cs="Times New Roman"/>
-          <w:sz w:val="24"/>
-          <w:szCs w:val="24"/>
-        </w:rPr>
-        <w:t>rqt_graph</w:t>
-      </w:r>
-      <w:proofErr w:type="spellEnd"/>
-      <w:r>
-        <w:rPr>
-          <w:rFonts w:ascii="Times New Roman" w:eastAsia="Times New Roman" w:hAnsi="Times New Roman" w:cs="Times New Roman"/>
-          <w:sz w:val="24"/>
-          <w:szCs w:val="24"/>
-        </w:rPr>
-        <w:t xml:space="preserve"> generated when the module is running, </w:t>
-      </w:r>
-      <w:r>
-        <w:rPr>
-          <w:rFonts w:ascii="Times New Roman" w:eastAsia="Times New Roman" w:hAnsi="Times New Roman" w:cs="Times New Roman"/>
-          <w:b/>
-          <w:sz w:val="24"/>
-          <w:szCs w:val="24"/>
-        </w:rPr>
-        <w:t>(ii)</w:t>
-      </w:r>
-      <w:r>
-        <w:rPr>
-          <w:rFonts w:ascii="Times New Roman" w:eastAsia="Times New Roman" w:hAnsi="Times New Roman" w:cs="Times New Roman"/>
-          <w:sz w:val="24"/>
-          <w:szCs w:val="24"/>
-        </w:rPr>
-        <w:t xml:space="preserve"> images or links to the videos showing the working of the module (in real or in simulation), and/or </w:t>
-      </w:r>
-      <w:r>
-        <w:rPr>
-          <w:rFonts w:ascii="Times New Roman" w:eastAsia="Times New Roman" w:hAnsi="Times New Roman" w:cs="Times New Roman"/>
-          <w:b/>
-          <w:sz w:val="24"/>
-          <w:szCs w:val="24"/>
-        </w:rPr>
-        <w:t>(iii)</w:t>
-      </w:r>
-      <w:r>
-        <w:rPr>
-          <w:rFonts w:ascii="Times New Roman" w:eastAsia="Times New Roman" w:hAnsi="Times New Roman" w:cs="Times New Roman"/>
-          <w:sz w:val="24"/>
-          <w:szCs w:val="24"/>
-        </w:rPr>
-        <w:t xml:space="preserve"> numeric results.</w:t>
+        <w:t>Th</w:t>
+      </w:r>
+      <w:r>
+        <w:rPr>
+          <w:rFonts w:ascii="Times New Roman" w:eastAsia="Times New Roman" w:hAnsi="Times New Roman" w:cs="Times New Roman"/>
+          <w:sz w:val="24"/>
+          <w:szCs w:val="24"/>
+        </w:rPr>
+        <w:t xml:space="preserve">ese tests, carried on by Fabrizio </w:t>
+      </w:r>
+      <w:proofErr w:type="spellStart"/>
+      <w:r>
+        <w:rPr>
+          <w:rFonts w:ascii="Times New Roman" w:eastAsia="Times New Roman" w:hAnsi="Times New Roman" w:cs="Times New Roman"/>
+          <w:sz w:val="24"/>
+          <w:szCs w:val="24"/>
+        </w:rPr>
+        <w:t>Zavanone</w:t>
+      </w:r>
+      <w:proofErr w:type="spellEnd"/>
+      <w:r>
+        <w:rPr>
+          <w:rFonts w:ascii="Times New Roman" w:eastAsia="Times New Roman" w:hAnsi="Times New Roman" w:cs="Times New Roman"/>
+          <w:sz w:val="24"/>
+          <w:szCs w:val="24"/>
+        </w:rPr>
+        <w:t xml:space="preserve"> and Jacopo Favaro, consist of the simulation, using all the possible inputs, in order to obtain all the outcomes and </w:t>
+      </w:r>
+      <w:proofErr w:type="spellStart"/>
+      <w:r>
+        <w:rPr>
+          <w:rFonts w:ascii="Times New Roman" w:eastAsia="Times New Roman" w:hAnsi="Times New Roman" w:cs="Times New Roman"/>
+          <w:sz w:val="24"/>
+          <w:szCs w:val="24"/>
+        </w:rPr>
+        <w:t>behaviour</w:t>
+      </w:r>
+      <w:proofErr w:type="spellEnd"/>
+      <w:r>
+        <w:rPr>
+          <w:rFonts w:ascii="Times New Roman" w:eastAsia="Times New Roman" w:hAnsi="Times New Roman" w:cs="Times New Roman"/>
+          <w:sz w:val="24"/>
+          <w:szCs w:val="24"/>
+        </w:rPr>
+        <w:t xml:space="preserve"> of the state machine</w:t>
+      </w:r>
+      <w:r>
+        <w:rPr>
+          <w:rFonts w:ascii="Times New Roman" w:eastAsia="Times New Roman" w:hAnsi="Times New Roman" w:cs="Times New Roman"/>
+          <w:sz w:val="24"/>
+          <w:szCs w:val="24"/>
+        </w:rPr>
+        <w:t xml:space="preserve"> and seeing their result on the robot.</w:t>
+      </w:r>
+    </w:p>
+    <w:p>
+      <w:pPr>
+        <w:jc w:val="both"/>
+        <w:rPr>
+          <w:rFonts w:ascii="Times New Roman" w:eastAsia="Times New Roman" w:hAnsi="Times New Roman" w:cs="Times New Roman"/>
+          <w:sz w:val="24"/>
+          <w:szCs w:val="24"/>
+        </w:rPr>
+      </w:pPr>
+      <w:r>
+        <w:rPr>
+          <w:rFonts w:ascii="Times New Roman" w:eastAsia="Times New Roman" w:hAnsi="Times New Roman" w:cs="Times New Roman"/>
+          <w:sz w:val="24"/>
+          <w:szCs w:val="24"/>
+        </w:rPr>
+        <w:t xml:space="preserve">The first test was made with a complete and correct input to reach the happy state. </w:t>
+      </w:r>
+      <w:hyperlink r:id="rId18" w:history="1">
+        <w:r>
+          <w:rPr>
+            <w:rStyle w:val="Collegamentoipertestuale"/>
+            <w:rFonts w:ascii="Times New Roman" w:eastAsia="Times New Roman" w:hAnsi="Times New Roman" w:cs="Times New Roman"/>
+            <w:sz w:val="24"/>
+            <w:szCs w:val="24"/>
+          </w:rPr>
+          <w:t>Here</w:t>
+        </w:r>
+      </w:hyperlink>
+      <w:r>
+        <w:rPr>
+          <w:rFonts w:ascii="Times New Roman" w:eastAsia="Times New Roman" w:hAnsi="Times New Roman" w:cs="Times New Roman"/>
+          <w:sz w:val="24"/>
+          <w:szCs w:val="24"/>
+        </w:rPr>
+        <w:t xml:space="preserve"> you can find a video that shows </w:t>
+      </w:r>
+      <w:proofErr w:type="spellStart"/>
+      <w:r>
+        <w:rPr>
+          <w:rFonts w:ascii="Times New Roman" w:eastAsia="Times New Roman" w:hAnsi="Times New Roman" w:cs="Times New Roman"/>
+          <w:sz w:val="24"/>
+          <w:szCs w:val="24"/>
+        </w:rPr>
+        <w:t>MiRo</w:t>
+      </w:r>
+      <w:r>
+        <w:rPr>
+          <w:rFonts w:ascii="Times New Roman" w:eastAsia="Times New Roman" w:hAnsi="Times New Roman" w:cs="Times New Roman"/>
+          <w:sz w:val="24"/>
+          <w:szCs w:val="24"/>
+        </w:rPr>
+        <w:t>’s</w:t>
+      </w:r>
+      <w:proofErr w:type="spellEnd"/>
+      <w:r>
+        <w:rPr>
+          <w:rFonts w:ascii="Times New Roman" w:eastAsia="Times New Roman" w:hAnsi="Times New Roman" w:cs="Times New Roman"/>
+          <w:sz w:val="24"/>
+          <w:szCs w:val="24"/>
+        </w:rPr>
+        <w:t xml:space="preserve"> </w:t>
+      </w:r>
+      <w:proofErr w:type="spellStart"/>
+      <w:r>
+        <w:rPr>
+          <w:rFonts w:ascii="Times New Roman" w:eastAsia="Times New Roman" w:hAnsi="Times New Roman" w:cs="Times New Roman"/>
+          <w:sz w:val="24"/>
+          <w:szCs w:val="24"/>
+        </w:rPr>
+        <w:t>behaviour</w:t>
+      </w:r>
+      <w:proofErr w:type="spellEnd"/>
+      <w:r>
+        <w:rPr>
+          <w:rFonts w:ascii="Times New Roman" w:eastAsia="Times New Roman" w:hAnsi="Times New Roman" w:cs="Times New Roman"/>
+          <w:sz w:val="24"/>
+          <w:szCs w:val="24"/>
+        </w:rPr>
+        <w:t xml:space="preserve"> and </w:t>
+      </w:r>
+      <w:hyperlink r:id="rId19" w:history="1">
+        <w:r>
+          <w:rPr>
+            <w:rStyle w:val="Collegamentoipertestuale"/>
+            <w:rFonts w:ascii="Times New Roman" w:eastAsia="Times New Roman" w:hAnsi="Times New Roman" w:cs="Times New Roman"/>
+            <w:sz w:val="24"/>
+            <w:szCs w:val="24"/>
+          </w:rPr>
+          <w:t>here</w:t>
+        </w:r>
+      </w:hyperlink>
+      <w:r>
+        <w:rPr>
+          <w:rFonts w:ascii="Times New Roman" w:eastAsia="Times New Roman" w:hAnsi="Times New Roman" w:cs="Times New Roman"/>
+          <w:sz w:val="24"/>
+          <w:szCs w:val="24"/>
+        </w:rPr>
+        <w:t xml:space="preserve"> you can see a screen recording of the terminal working on this task, where you can better appreciate the flow of the state machine.</w:t>
+      </w:r>
+    </w:p>
+    <w:p>
+      <w:pPr>
+        <w:jc w:val="both"/>
+        <w:rPr>
+          <w:rFonts w:ascii="Times New Roman" w:eastAsia="Times New Roman" w:hAnsi="Times New Roman" w:cs="Times New Roman"/>
+          <w:sz w:val="24"/>
+          <w:szCs w:val="24"/>
+        </w:rPr>
+      </w:pPr>
+      <w:r>
+        <w:rPr>
+          <w:rFonts w:ascii="Times New Roman" w:eastAsia="Times New Roman" w:hAnsi="Times New Roman" w:cs="Times New Roman"/>
+          <w:sz w:val="24"/>
+          <w:szCs w:val="24"/>
+        </w:rPr>
+        <w:t xml:space="preserve">In the second test, instead, </w:t>
+      </w:r>
+      <w:proofErr w:type="spellStart"/>
+      <w:r>
+        <w:rPr>
+          <w:rFonts w:ascii="Times New Roman" w:eastAsia="Times New Roman" w:hAnsi="Times New Roman" w:cs="Times New Roman"/>
+          <w:sz w:val="24"/>
+          <w:szCs w:val="24"/>
+        </w:rPr>
+        <w:t>MiRo</w:t>
+      </w:r>
+      <w:proofErr w:type="spellEnd"/>
+      <w:r>
+        <w:rPr>
+          <w:rFonts w:ascii="Times New Roman" w:eastAsia="Times New Roman" w:hAnsi="Times New Roman" w:cs="Times New Roman"/>
+          <w:sz w:val="24"/>
+          <w:szCs w:val="24"/>
+        </w:rPr>
+        <w:t xml:space="preserve"> is given a nonsensical order, which can’t be parsed thus resulting in a parsing error and then, since no other order is given</w:t>
+      </w:r>
+      <w:r>
+        <w:rPr>
+          <w:rFonts w:ascii="Times New Roman" w:eastAsia="Times New Roman" w:hAnsi="Times New Roman" w:cs="Times New Roman"/>
+          <w:sz w:val="24"/>
+          <w:szCs w:val="24"/>
+        </w:rPr>
+        <w:t>,</w:t>
+      </w:r>
+      <w:r>
+        <w:rPr>
+          <w:rFonts w:ascii="Times New Roman" w:eastAsia="Times New Roman" w:hAnsi="Times New Roman" w:cs="Times New Roman"/>
+          <w:sz w:val="24"/>
+          <w:szCs w:val="24"/>
+        </w:rPr>
+        <w:t xml:space="preserve"> a timeout error occurs, leading the state machine to </w:t>
+      </w:r>
+      <w:r>
+        <w:rPr>
+          <w:rFonts w:ascii="Times New Roman" w:eastAsia="Times New Roman" w:hAnsi="Times New Roman" w:cs="Times New Roman"/>
+          <w:sz w:val="24"/>
+          <w:szCs w:val="24"/>
+        </w:rPr>
+        <w:t xml:space="preserve">the failure state. After performing the “sad” </w:t>
+      </w:r>
+      <w:proofErr w:type="spellStart"/>
+      <w:r>
+        <w:rPr>
+          <w:rFonts w:ascii="Times New Roman" w:eastAsia="Times New Roman" w:hAnsi="Times New Roman" w:cs="Times New Roman"/>
+          <w:sz w:val="24"/>
+          <w:szCs w:val="24"/>
+        </w:rPr>
+        <w:t>behaviour</w:t>
+      </w:r>
+      <w:proofErr w:type="spellEnd"/>
+      <w:r>
+        <w:rPr>
+          <w:rFonts w:ascii="Times New Roman" w:eastAsia="Times New Roman" w:hAnsi="Times New Roman" w:cs="Times New Roman"/>
+          <w:sz w:val="24"/>
+          <w:szCs w:val="24"/>
+        </w:rPr>
+        <w:t xml:space="preserve"> of this state, </w:t>
+      </w:r>
+      <w:proofErr w:type="spellStart"/>
+      <w:r>
+        <w:rPr>
+          <w:rFonts w:ascii="Times New Roman" w:eastAsia="Times New Roman" w:hAnsi="Times New Roman" w:cs="Times New Roman"/>
+          <w:sz w:val="24"/>
+          <w:szCs w:val="24"/>
+        </w:rPr>
+        <w:t>MiRo</w:t>
+      </w:r>
+      <w:proofErr w:type="spellEnd"/>
+      <w:r>
+        <w:rPr>
+          <w:rFonts w:ascii="Times New Roman" w:eastAsia="Times New Roman" w:hAnsi="Times New Roman" w:cs="Times New Roman"/>
+          <w:sz w:val="24"/>
+          <w:szCs w:val="24"/>
+        </w:rPr>
+        <w:t xml:space="preserve"> returns idle and ready for new command inputs. A video that shows </w:t>
+      </w:r>
+      <w:proofErr w:type="spellStart"/>
+      <w:r>
+        <w:rPr>
+          <w:rFonts w:ascii="Times New Roman" w:eastAsia="Times New Roman" w:hAnsi="Times New Roman" w:cs="Times New Roman"/>
+          <w:sz w:val="24"/>
+          <w:szCs w:val="24"/>
+        </w:rPr>
+        <w:t>MiRo</w:t>
+      </w:r>
+      <w:r>
+        <w:rPr>
+          <w:rFonts w:ascii="Times New Roman" w:eastAsia="Times New Roman" w:hAnsi="Times New Roman" w:cs="Times New Roman"/>
+          <w:sz w:val="24"/>
+          <w:szCs w:val="24"/>
+        </w:rPr>
+        <w:t>’s</w:t>
+      </w:r>
+      <w:proofErr w:type="spellEnd"/>
+      <w:r>
+        <w:rPr>
+          <w:rFonts w:ascii="Times New Roman" w:eastAsia="Times New Roman" w:hAnsi="Times New Roman" w:cs="Times New Roman"/>
+          <w:sz w:val="24"/>
+          <w:szCs w:val="24"/>
+        </w:rPr>
+        <w:t xml:space="preserve"> sad </w:t>
+      </w:r>
+      <w:proofErr w:type="spellStart"/>
+      <w:r>
+        <w:rPr>
+          <w:rFonts w:ascii="Times New Roman" w:eastAsia="Times New Roman" w:hAnsi="Times New Roman" w:cs="Times New Roman"/>
+          <w:sz w:val="24"/>
+          <w:szCs w:val="24"/>
+        </w:rPr>
+        <w:t>behaviour</w:t>
+      </w:r>
+      <w:proofErr w:type="spellEnd"/>
+      <w:r>
+        <w:rPr>
+          <w:rFonts w:ascii="Times New Roman" w:eastAsia="Times New Roman" w:hAnsi="Times New Roman" w:cs="Times New Roman"/>
+          <w:sz w:val="24"/>
+          <w:szCs w:val="24"/>
+        </w:rPr>
+        <w:t xml:space="preserve"> can be found </w:t>
+      </w:r>
+      <w:hyperlink r:id="rId20" w:history="1">
+        <w:r>
+          <w:rPr>
+            <w:rStyle w:val="Collegamentoipertestuale"/>
+            <w:rFonts w:ascii="Times New Roman" w:eastAsia="Times New Roman" w:hAnsi="Times New Roman" w:cs="Times New Roman"/>
+            <w:sz w:val="24"/>
+            <w:szCs w:val="24"/>
+          </w:rPr>
+          <w:t>here</w:t>
+        </w:r>
+      </w:hyperlink>
+      <w:r>
+        <w:rPr>
+          <w:rFonts w:ascii="Times New Roman" w:eastAsia="Times New Roman" w:hAnsi="Times New Roman" w:cs="Times New Roman"/>
+          <w:sz w:val="24"/>
+          <w:szCs w:val="24"/>
+        </w:rPr>
+        <w:t xml:space="preserve">, while the terminal running on the task can be seen </w:t>
+      </w:r>
+      <w:hyperlink r:id="rId21" w:history="1">
+        <w:r>
+          <w:rPr>
+            <w:rStyle w:val="Collegamentoipertestuale"/>
+            <w:rFonts w:ascii="Times New Roman" w:eastAsia="Times New Roman" w:hAnsi="Times New Roman" w:cs="Times New Roman"/>
+            <w:sz w:val="24"/>
+            <w:szCs w:val="24"/>
+          </w:rPr>
+          <w:t>here</w:t>
+        </w:r>
+      </w:hyperlink>
+      <w:r>
+        <w:rPr>
+          <w:rFonts w:ascii="Times New Roman" w:eastAsia="Times New Roman" w:hAnsi="Times New Roman" w:cs="Times New Roman"/>
+          <w:sz w:val="24"/>
+          <w:szCs w:val="24"/>
+        </w:rPr>
+        <w:t>.</w:t>
+      </w:r>
+    </w:p>
+    <w:p>
+      <w:pPr>
+        <w:jc w:val="both"/>
+        <w:rPr>
+          <w:rFonts w:ascii="Times New Roman" w:eastAsia="Times New Roman" w:hAnsi="Times New Roman" w:cs="Times New Roman"/>
+          <w:sz w:val="24"/>
+          <w:szCs w:val="24"/>
+        </w:rPr>
+      </w:pPr>
+    </w:p>
+    <w:p>
+      <w:pPr>
+        <w:jc w:val="both"/>
+        <w:rPr>
+          <w:rFonts w:ascii="Times New Roman" w:eastAsia="Times New Roman" w:hAnsi="Times New Roman" w:cs="Times New Roman"/>
+          <w:sz w:val="24"/>
+          <w:szCs w:val="24"/>
+        </w:rPr>
+      </w:pPr>
+      <w:r>
+        <w:rPr>
+          <w:rFonts w:ascii="Times New Roman" w:eastAsia="Times New Roman" w:hAnsi="Times New Roman" w:cs="Times New Roman"/>
+          <w:sz w:val="24"/>
+          <w:szCs w:val="24"/>
+        </w:rPr>
+        <w:lastRenderedPageBreak/>
+        <w:t xml:space="preserve">We show, below, the </w:t>
+      </w:r>
+      <w:proofErr w:type="spellStart"/>
+      <w:r>
+        <w:rPr>
+          <w:rFonts w:ascii="Times New Roman" w:eastAsia="Times New Roman" w:hAnsi="Times New Roman" w:cs="Times New Roman"/>
+          <w:sz w:val="24"/>
+          <w:szCs w:val="24"/>
+        </w:rPr>
+        <w:t>rqt</w:t>
+      </w:r>
+      <w:proofErr w:type="spellEnd"/>
+      <w:r>
+        <w:rPr>
+          <w:rFonts w:ascii="Times New Roman" w:eastAsia="Times New Roman" w:hAnsi="Times New Roman" w:cs="Times New Roman"/>
+          <w:sz w:val="24"/>
+          <w:szCs w:val="24"/>
+        </w:rPr>
+        <w:t xml:space="preserve"> graph of the architecture while these tests were running.</w:t>
+      </w:r>
+    </w:p>
+    <w:p>
+      <w:pPr>
+        <w:rPr>
+          <w:rFonts w:ascii="Times New Roman" w:eastAsia="Times New Roman" w:hAnsi="Times New Roman" w:cs="Times New Roman"/>
+          <w:sz w:val="24"/>
+          <w:szCs w:val="24"/>
+        </w:rPr>
+      </w:pPr>
+      <w:r>
+        <w:rPr>
+          <w:rFonts w:ascii="Times New Roman" w:eastAsia="Times New Roman" w:hAnsi="Times New Roman" w:cs="Times New Roman"/>
+          <w:noProof/>
+          <w:sz w:val="24"/>
+          <w:szCs w:val="24"/>
+        </w:rPr>
+        <w:drawing>
+          <wp:inline distT="0" distB="0" distL="0" distR="0" wp14:anchorId="731E74DB" wp14:editId="1F8CB0DE">
+            <wp:extent cx="5943600" cy="3340735"/>
+            <wp:effectExtent l="0" t="0" r="0" b="0"/>
+            <wp:docPr id="4" name="Immagine 4" descr="rqt graph"/>
+            <wp:cNvGraphicFramePr>
+              <a:graphicFrameLocks xmlns:a="http://schemas.openxmlformats.org/drawingml/2006/main" noChangeAspect="1"/>
+            </wp:cNvGraphicFramePr>
+            <a:graphic xmlns:a="http://schemas.openxmlformats.org/drawingml/2006/main">
+              <a:graphicData uri="http://schemas.openxmlformats.org/drawingml/2006/picture">
+                <pic:pic xmlns:pic="http://schemas.openxmlformats.org/drawingml/2006/picture">
+                  <pic:nvPicPr>
+                    <pic:cNvPr id="4" name="rqt_graph.jpg"/>
+                    <pic:cNvPicPr/>
+                  </pic:nvPicPr>
+                  <pic:blipFill>
+                    <a:blip r:embed="rId22">
+                      <a:extLst>
+                        <a:ext uri="{28A0092B-C50C-407E-A947-70E740481C1C}">
+                          <a14:useLocalDpi xmlns:a14="http://schemas.microsoft.com/office/drawing/2010/main" val="0"/>
+                        </a:ext>
+                      </a:extLst>
+                    </a:blip>
+                    <a:stretch>
+                      <a:fillRect/>
+                    </a:stretch>
+                  </pic:blipFill>
+                  <pic:spPr>
+                    <a:xfrm>
+                      <a:off x="0" y="0"/>
+                      <a:ext cx="5943600" cy="3340735"/>
+                    </a:xfrm>
+                    <a:prstGeom prst="rect">
+                      <a:avLst/>
+                    </a:prstGeom>
+                  </pic:spPr>
+                </pic:pic>
+              </a:graphicData>
+            </a:graphic>
+          </wp:inline>
+        </w:drawing>
       </w:r>
     </w:p>
     <w:p>
@@ -2940,7 +3566,6 @@
       <w:bookmarkStart w:id="13" w:name="_heading=h.86b1lgloak7q" w:colFirst="0" w:colLast="0"/>
       <w:bookmarkEnd w:id="13"/>
       <w:r>
-        <w:lastRenderedPageBreak/>
         <w:t xml:space="preserve">Module &lt;name of the module&gt; </w:t>
       </w:r>
     </w:p>
@@ -3123,9 +3748,19 @@
           <w:sz w:val="24"/>
           <w:szCs w:val="24"/>
         </w:rPr>
-        <w:t>state_machine.launch</w:t>
-      </w:r>
-      <w:proofErr w:type="spellEnd"/>
+        <w:t>state_</w:t>
+      </w:r>
+      <w:proofErr w:type="gramStart"/>
+      <w:r>
+        <w:rPr>
+          <w:rFonts w:ascii="Times New Roman" w:eastAsia="Times New Roman" w:hAnsi="Times New Roman" w:cs="Times New Roman"/>
+          <w:sz w:val="24"/>
+          <w:szCs w:val="24"/>
+        </w:rPr>
+        <w:t>machine.launch</w:t>
+      </w:r>
+      <w:proofErr w:type="spellEnd"/>
+      <w:proofErr w:type="gramEnd"/>
       <w:r>
         <w:rPr>
           <w:rFonts w:ascii="Times New Roman" w:eastAsia="Times New Roman" w:hAnsi="Times New Roman" w:cs="Times New Roman"/>
@@ -3230,7 +3865,16 @@
           <w:sz w:val="24"/>
           <w:szCs w:val="24"/>
         </w:rPr>
-        <w:t>The module has been proven to be robust in recognizing most of the test commands. It is however necessary to avoid the combination “red ball”, which is often confused with “red bull” and we suggest using “red circle” instead. It is also necessary for the tool to work properly that the environmental noise is reduced as much as possible, for the tool waits for silence before putting the previous sound in to text</w:t>
+        <w:t xml:space="preserve">The module has been proven to be robust in recognizing most of the test commands. It is however necessary to avoid the combination “red ball”, which is often confused with “red bull” and we </w:t>
+      </w:r>
+      <w:r>
+        <w:rPr>
+          <w:rFonts w:ascii="Times New Roman" w:eastAsia="Times New Roman" w:hAnsi="Times New Roman" w:cs="Times New Roman"/>
+          <w:sz w:val="24"/>
+          <w:szCs w:val="24"/>
+        </w:rPr>
+        <w:lastRenderedPageBreak/>
+        <w:t>suggest using “red circle” instead. It is also necessary for the tool to work properly that the environmental noise is reduced as much as possible, for the tool waits for silence before putting the previous sound in to text</w:t>
       </w:r>
       <w:r>
         <w:rPr>

</xml_diff>